<commit_message>
Zahlen eingefuellt. Total notiert, wo moeglich. Fragezeichen eingefuegt.
</commit_message>
<xml_diff>
--- a/Pflichtenheft/Ext. files/Projektstrukturplan.docx
+++ b/Pflichtenheft/Ext. files/Projektstrukturplan.docx
@@ -4,7 +4,7 @@
   <w:body>
     <w:p>
       <w:pPr>
-        <w:pStyle w:val="berschrift1"/>
+        <w:pStyle w:val="Heading1"/>
       </w:pPr>
       <w:r>
         <w:t>Projektstrukturplan</w:t>
@@ -13,7 +13,7 @@
     <w:p/>
     <w:tbl>
       <w:tblPr>
-        <w:tblStyle w:val="Tabellenraster"/>
+        <w:tblStyle w:val="TableGrid"/>
         <w:tblW w:w="0" w:type="auto"/>
         <w:tblLook w:val="04A0" w:firstRow="1" w:lastRow="0" w:firstColumn="1" w:lastColumn="0" w:noHBand="0" w:noVBand="1"/>
       </w:tblPr>
@@ -76,7 +76,7 @@
           </w:tcPr>
           <w:p>
             <w:pPr>
-              <w:pStyle w:val="Listenabsatz"/>
+              <w:pStyle w:val="ListParagraph"/>
               <w:numPr>
                 <w:ilvl w:val="0"/>
                 <w:numId w:val="3"/>
@@ -114,6 +114,9 @@
             <w:pPr>
               <w:jc w:val="center"/>
             </w:pPr>
+            <w:r>
+              <w:t>?</w:t>
+            </w:r>
           </w:p>
         </w:tc>
       </w:tr>
@@ -127,7 +130,7 @@
           </w:tcPr>
           <w:p>
             <w:pPr>
-              <w:pStyle w:val="Listenabsatz"/>
+              <w:pStyle w:val="ListParagraph"/>
               <w:numPr>
                 <w:ilvl w:val="1"/>
                 <w:numId w:val="3"/>
@@ -165,8 +168,15 @@
                 <w:tab w:val="left" w:pos="1309"/>
               </w:tabs>
               <w:jc w:val="center"/>
-            </w:pPr>
-            <w:r>
+              <w:rPr>
+                <w:b/>
+              </w:rPr>
+            </w:pPr>
+            <w:r>
+              <w:rPr>
+                <w:b/>
+                <w:color w:val="2E74B5" w:themeColor="accent5" w:themeShade="BF"/>
+              </w:rPr>
               <w:t>55</w:t>
             </w:r>
           </w:p>
@@ -182,7 +192,7 @@
           </w:tcPr>
           <w:p>
             <w:pPr>
-              <w:pStyle w:val="Listenabsatz"/>
+              <w:pStyle w:val="ListParagraph"/>
               <w:numPr>
                 <w:ilvl w:val="2"/>
                 <w:numId w:val="3"/>
@@ -243,7 +253,7 @@
           </w:tcPr>
           <w:p>
             <w:pPr>
-              <w:pStyle w:val="Listenabsatz"/>
+              <w:pStyle w:val="ListParagraph"/>
               <w:numPr>
                 <w:ilvl w:val="2"/>
                 <w:numId w:val="3"/>
@@ -304,7 +314,7 @@
           </w:tcPr>
           <w:p>
             <w:pPr>
-              <w:pStyle w:val="Listenabsatz"/>
+              <w:pStyle w:val="ListParagraph"/>
               <w:numPr>
                 <w:ilvl w:val="2"/>
                 <w:numId w:val="3"/>
@@ -365,7 +375,7 @@
           </w:tcPr>
           <w:p>
             <w:pPr>
-              <w:pStyle w:val="Listenabsatz"/>
+              <w:pStyle w:val="ListParagraph"/>
               <w:numPr>
                 <w:ilvl w:val="1"/>
                 <w:numId w:val="3"/>
@@ -406,6 +416,8 @@
               </w:tabs>
               <w:jc w:val="center"/>
             </w:pPr>
+            <w:bookmarkStart w:id="0" w:name="_GoBack"/>
+            <w:bookmarkEnd w:id="0"/>
           </w:p>
         </w:tc>
       </w:tr>
@@ -419,7 +431,7 @@
           </w:tcPr>
           <w:p>
             <w:pPr>
-              <w:pStyle w:val="Listenabsatz"/>
+              <w:pStyle w:val="ListParagraph"/>
               <w:numPr>
                 <w:ilvl w:val="2"/>
                 <w:numId w:val="3"/>
@@ -480,7 +492,7 @@
           </w:tcPr>
           <w:p>
             <w:pPr>
-              <w:pStyle w:val="Listenabsatz"/>
+              <w:pStyle w:val="ListParagraph"/>
               <w:numPr>
                 <w:ilvl w:val="2"/>
                 <w:numId w:val="3"/>
@@ -541,7 +553,7 @@
           </w:tcPr>
           <w:p>
             <w:pPr>
-              <w:pStyle w:val="Listenabsatz"/>
+              <w:pStyle w:val="ListParagraph"/>
               <w:numPr>
                 <w:ilvl w:val="2"/>
                 <w:numId w:val="3"/>
@@ -569,20 +581,26 @@
               </w:tabs>
               <w:jc w:val="center"/>
             </w:pPr>
-          </w:p>
-        </w:tc>
-        <w:tc>
-          <w:tcPr>
-            <w:tcW w:w="1508" w:type="dxa"/>
-          </w:tcPr>
-          <w:p>
-            <w:pPr>
-              <w:tabs>
-                <w:tab w:val="left" w:pos="1025"/>
-                <w:tab w:val="left" w:pos="1309"/>
-              </w:tabs>
-              <w:jc w:val="center"/>
-            </w:pPr>
+            <w:r>
+              <w:t>?</w:t>
+            </w:r>
+          </w:p>
+        </w:tc>
+        <w:tc>
+          <w:tcPr>
+            <w:tcW w:w="1508" w:type="dxa"/>
+          </w:tcPr>
+          <w:p>
+            <w:pPr>
+              <w:tabs>
+                <w:tab w:val="left" w:pos="1025"/>
+                <w:tab w:val="left" w:pos="1309"/>
+              </w:tabs>
+              <w:jc w:val="center"/>
+            </w:pPr>
+            <w:r>
+              <w:t>?</w:t>
+            </w:r>
           </w:p>
         </w:tc>
       </w:tr>
@@ -596,7 +614,7 @@
           </w:tcPr>
           <w:p>
             <w:pPr>
-              <w:pStyle w:val="Listenabsatz"/>
+              <w:pStyle w:val="ListParagraph"/>
               <w:numPr>
                 <w:ilvl w:val="2"/>
                 <w:numId w:val="3"/>
@@ -657,7 +675,7 @@
           </w:tcPr>
           <w:p>
             <w:pPr>
-              <w:pStyle w:val="Listenabsatz"/>
+              <w:pStyle w:val="ListParagraph"/>
               <w:numPr>
                 <w:ilvl w:val="2"/>
                 <w:numId w:val="3"/>
@@ -668,8 +686,13 @@
                 <w:tab w:val="left" w:pos="1309"/>
               </w:tabs>
             </w:pPr>
-            <w:r>
-              <w:t>Abrasion an Turbine</w:t>
+            <w:proofErr w:type="spellStart"/>
+            <w:r>
+              <w:t>Abrasion</w:t>
+            </w:r>
+            <w:proofErr w:type="spellEnd"/>
+            <w:r>
+              <w:t xml:space="preserve"> an Turbine</w:t>
             </w:r>
           </w:p>
         </w:tc>
@@ -718,7 +741,7 @@
           </w:tcPr>
           <w:p>
             <w:pPr>
-              <w:pStyle w:val="Listenabsatz"/>
+              <w:pStyle w:val="ListParagraph"/>
               <w:numPr>
                 <w:ilvl w:val="2"/>
                 <w:numId w:val="3"/>
@@ -779,7 +802,7 @@
           </w:tcPr>
           <w:p>
             <w:pPr>
-              <w:pStyle w:val="Listenabsatz"/>
+              <w:pStyle w:val="ListParagraph"/>
               <w:numPr>
                 <w:ilvl w:val="2"/>
                 <w:numId w:val="3"/>
@@ -807,20 +830,26 @@
               </w:tabs>
               <w:jc w:val="center"/>
             </w:pPr>
-          </w:p>
-        </w:tc>
-        <w:tc>
-          <w:tcPr>
-            <w:tcW w:w="1508" w:type="dxa"/>
-          </w:tcPr>
-          <w:p>
-            <w:pPr>
-              <w:tabs>
-                <w:tab w:val="left" w:pos="1025"/>
-                <w:tab w:val="left" w:pos="1309"/>
-              </w:tabs>
-              <w:jc w:val="center"/>
-            </w:pPr>
+            <w:r>
+              <w:t>LB</w:t>
+            </w:r>
+          </w:p>
+        </w:tc>
+        <w:tc>
+          <w:tcPr>
+            <w:tcW w:w="1508" w:type="dxa"/>
+          </w:tcPr>
+          <w:p>
+            <w:pPr>
+              <w:tabs>
+                <w:tab w:val="left" w:pos="1025"/>
+                <w:tab w:val="left" w:pos="1309"/>
+              </w:tabs>
+              <w:jc w:val="center"/>
+            </w:pPr>
+            <w:r>
+              <w:t>2</w:t>
+            </w:r>
           </w:p>
         </w:tc>
       </w:tr>
@@ -834,7 +863,7 @@
           </w:tcPr>
           <w:p>
             <w:pPr>
-              <w:pStyle w:val="Listenabsatz"/>
+              <w:pStyle w:val="ListParagraph"/>
               <w:numPr>
                 <w:ilvl w:val="2"/>
                 <w:numId w:val="3"/>
@@ -961,7 +990,7 @@
           </w:tcPr>
           <w:p>
             <w:pPr>
-              <w:pStyle w:val="Listenabsatz"/>
+              <w:pStyle w:val="ListParagraph"/>
               <w:numPr>
                 <w:ilvl w:val="0"/>
                 <w:numId w:val="3"/>
@@ -1006,7 +1035,17 @@
                 <w:tab w:val="left" w:pos="1309"/>
               </w:tabs>
               <w:jc w:val="center"/>
-            </w:pPr>
+              <w:rPr>
+                <w:b/>
+              </w:rPr>
+            </w:pPr>
+            <w:r>
+              <w:rPr>
+                <w:b/>
+                <w:color w:val="2E74B5" w:themeColor="accent5" w:themeShade="BF"/>
+              </w:rPr>
+              <w:t>35</w:t>
+            </w:r>
           </w:p>
         </w:tc>
       </w:tr>
@@ -1020,7 +1059,7 @@
           </w:tcPr>
           <w:p>
             <w:pPr>
-              <w:pStyle w:val="Listenabsatz"/>
+              <w:pStyle w:val="ListParagraph"/>
               <w:numPr>
                 <w:ilvl w:val="1"/>
                 <w:numId w:val="3"/>
@@ -1080,7 +1119,7 @@
           </w:tcPr>
           <w:p>
             <w:pPr>
-              <w:pStyle w:val="Listenabsatz"/>
+              <w:pStyle w:val="ListParagraph"/>
               <w:numPr>
                 <w:ilvl w:val="1"/>
                 <w:numId w:val="3"/>
@@ -1140,7 +1179,7 @@
           </w:tcPr>
           <w:p>
             <w:pPr>
-              <w:pStyle w:val="Listenabsatz"/>
+              <w:pStyle w:val="ListParagraph"/>
               <w:numPr>
                 <w:ilvl w:val="1"/>
                 <w:numId w:val="3"/>
@@ -1263,7 +1302,7 @@
           </w:tcPr>
           <w:p>
             <w:pPr>
-              <w:pStyle w:val="Listenabsatz"/>
+              <w:pStyle w:val="ListParagraph"/>
               <w:numPr>
                 <w:ilvl w:val="0"/>
                 <w:numId w:val="3"/>
@@ -1308,7 +1347,17 @@
                 <w:tab w:val="left" w:pos="1309"/>
               </w:tabs>
               <w:jc w:val="center"/>
-            </w:pPr>
+              <w:rPr>
+                <w:b/>
+              </w:rPr>
+            </w:pPr>
+            <w:r>
+              <w:rPr>
+                <w:b/>
+                <w:color w:val="2E74B5" w:themeColor="accent5" w:themeShade="BF"/>
+              </w:rPr>
+              <w:t>27</w:t>
+            </w:r>
           </w:p>
         </w:tc>
       </w:tr>
@@ -1322,7 +1371,7 @@
           </w:tcPr>
           <w:p>
             <w:pPr>
-              <w:pStyle w:val="Listenabsatz"/>
+              <w:pStyle w:val="ListParagraph"/>
               <w:numPr>
                 <w:ilvl w:val="1"/>
                 <w:numId w:val="3"/>
@@ -1382,7 +1431,7 @@
           </w:tcPr>
           <w:p>
             <w:pPr>
-              <w:pStyle w:val="Listenabsatz"/>
+              <w:pStyle w:val="ListParagraph"/>
               <w:numPr>
                 <w:ilvl w:val="1"/>
                 <w:numId w:val="3"/>
@@ -1409,6 +1458,9 @@
               </w:tabs>
               <w:jc w:val="center"/>
             </w:pPr>
+            <w:r>
+              <w:t>CK</w:t>
+            </w:r>
           </w:p>
         </w:tc>
         <w:tc>
@@ -1439,7 +1491,7 @@
           </w:tcPr>
           <w:p>
             <w:pPr>
-              <w:pStyle w:val="Listenabsatz"/>
+              <w:pStyle w:val="ListParagraph"/>
               <w:numPr>
                 <w:ilvl w:val="2"/>
                 <w:numId w:val="3"/>
@@ -1467,6 +1519,9 @@
               </w:tabs>
               <w:jc w:val="center"/>
             </w:pPr>
+            <w:r>
+              <w:t>?</w:t>
+            </w:r>
           </w:p>
         </w:tc>
         <w:tc>
@@ -1497,7 +1552,7 @@
           </w:tcPr>
           <w:p>
             <w:pPr>
-              <w:pStyle w:val="Listenabsatz"/>
+              <w:pStyle w:val="ListParagraph"/>
               <w:numPr>
                 <w:ilvl w:val="1"/>
                 <w:numId w:val="3"/>
@@ -1507,8 +1562,6 @@
                 <w:tab w:val="left" w:pos="1309"/>
               </w:tabs>
             </w:pPr>
-            <w:bookmarkStart w:id="0" w:name="_GoBack"/>
-            <w:bookmarkEnd w:id="0"/>
             <w:r>
               <w:t>Budget</w:t>
             </w:r>
@@ -1559,7 +1612,7 @@
           </w:tcPr>
           <w:p>
             <w:pPr>
-              <w:pStyle w:val="Listenabsatz"/>
+              <w:pStyle w:val="ListParagraph"/>
               <w:numPr>
                 <w:ilvl w:val="1"/>
                 <w:numId w:val="3"/>
@@ -1626,7 +1679,7 @@
           </w:tcPr>
           <w:p>
             <w:pPr>
-              <w:pStyle w:val="Listenabsatz"/>
+              <w:pStyle w:val="ListParagraph"/>
               <w:tabs>
                 <w:tab w:val="left" w:pos="600"/>
                 <w:tab w:val="left" w:pos="1309"/>
@@ -1683,7 +1736,7 @@
           </w:tcPr>
           <w:p>
             <w:pPr>
-              <w:pStyle w:val="Listenabsatz"/>
+              <w:pStyle w:val="ListParagraph"/>
               <w:numPr>
                 <w:ilvl w:val="0"/>
                 <w:numId w:val="3"/>
@@ -1742,7 +1795,7 @@
           </w:tcPr>
           <w:p>
             <w:pPr>
-              <w:pStyle w:val="Listenabsatz"/>
+              <w:pStyle w:val="ListParagraph"/>
               <w:numPr>
                 <w:ilvl w:val="1"/>
                 <w:numId w:val="3"/>
@@ -1769,22 +1822,25 @@
               </w:tabs>
               <w:jc w:val="center"/>
             </w:pPr>
-          </w:p>
-        </w:tc>
-        <w:tc>
-          <w:tcPr>
-            <w:tcW w:w="1508" w:type="dxa"/>
-          </w:tcPr>
-          <w:p>
-            <w:pPr>
-              <w:tabs>
-                <w:tab w:val="left" w:pos="1025"/>
-                <w:tab w:val="left" w:pos="1309"/>
-              </w:tabs>
-              <w:jc w:val="center"/>
-            </w:pPr>
-            <w:r>
-              <w:t>10</w:t>
+            <w:r>
+              <w:t>Alle</w:t>
+            </w:r>
+          </w:p>
+        </w:tc>
+        <w:tc>
+          <w:tcPr>
+            <w:tcW w:w="1508" w:type="dxa"/>
+          </w:tcPr>
+          <w:p>
+            <w:pPr>
+              <w:tabs>
+                <w:tab w:val="left" w:pos="1025"/>
+                <w:tab w:val="left" w:pos="1309"/>
+              </w:tabs>
+              <w:jc w:val="center"/>
+            </w:pPr>
+            <w:r>
+              <w:t>61</w:t>
             </w:r>
           </w:p>
         </w:tc>
@@ -1799,7 +1855,7 @@
           </w:tcPr>
           <w:p>
             <w:pPr>
-              <w:pStyle w:val="Listenabsatz"/>
+              <w:pStyle w:val="ListParagraph"/>
               <w:numPr>
                 <w:ilvl w:val="1"/>
                 <w:numId w:val="3"/>
@@ -1826,20 +1882,26 @@
               </w:tabs>
               <w:jc w:val="center"/>
             </w:pPr>
-          </w:p>
-        </w:tc>
-        <w:tc>
-          <w:tcPr>
-            <w:tcW w:w="1508" w:type="dxa"/>
-          </w:tcPr>
-          <w:p>
-            <w:pPr>
-              <w:tabs>
-                <w:tab w:val="left" w:pos="1025"/>
-                <w:tab w:val="left" w:pos="1309"/>
-              </w:tabs>
-              <w:jc w:val="center"/>
-            </w:pPr>
+            <w:r>
+              <w:t>Alle</w:t>
+            </w:r>
+          </w:p>
+        </w:tc>
+        <w:tc>
+          <w:tcPr>
+            <w:tcW w:w="1508" w:type="dxa"/>
+          </w:tcPr>
+          <w:p>
+            <w:pPr>
+              <w:tabs>
+                <w:tab w:val="left" w:pos="1025"/>
+                <w:tab w:val="left" w:pos="1309"/>
+              </w:tabs>
+              <w:jc w:val="center"/>
+            </w:pPr>
+            <w:r>
+              <w:t>?</w:t>
+            </w:r>
           </w:p>
         </w:tc>
       </w:tr>
@@ -1853,7 +1915,7 @@
           </w:tcPr>
           <w:p>
             <w:pPr>
-              <w:pStyle w:val="Listenabsatz"/>
+              <w:pStyle w:val="ListParagraph"/>
               <w:numPr>
                 <w:ilvl w:val="1"/>
                 <w:numId w:val="3"/>
@@ -1894,6 +1956,9 @@
               </w:tabs>
               <w:jc w:val="center"/>
             </w:pPr>
+            <w:r>
+              <w:t>?</w:t>
+            </w:r>
           </w:p>
         </w:tc>
       </w:tr>
@@ -1907,7 +1972,7 @@
           </w:tcPr>
           <w:p>
             <w:pPr>
-              <w:pStyle w:val="Listenabsatz"/>
+              <w:pStyle w:val="ListParagraph"/>
               <w:numPr>
                 <w:ilvl w:val="1"/>
                 <w:numId w:val="3"/>
@@ -1948,6 +2013,9 @@
               </w:tabs>
               <w:jc w:val="center"/>
             </w:pPr>
+            <w:r>
+              <w:t>?</w:t>
+            </w:r>
           </w:p>
         </w:tc>
       </w:tr>
@@ -1961,7 +2029,7 @@
           </w:tcPr>
           <w:p>
             <w:pPr>
-              <w:pStyle w:val="Listenabsatz"/>
+              <w:pStyle w:val="ListParagraph"/>
               <w:numPr>
                 <w:ilvl w:val="1"/>
                 <w:numId w:val="3"/>
@@ -1991,20 +2059,26 @@
               </w:tabs>
               <w:jc w:val="center"/>
             </w:pPr>
-          </w:p>
-        </w:tc>
-        <w:tc>
-          <w:tcPr>
-            <w:tcW w:w="1508" w:type="dxa"/>
-          </w:tcPr>
-          <w:p>
-            <w:pPr>
-              <w:tabs>
-                <w:tab w:val="left" w:pos="1025"/>
-                <w:tab w:val="left" w:pos="1309"/>
-              </w:tabs>
-              <w:jc w:val="center"/>
-            </w:pPr>
+            <w:r>
+              <w:t>Alle</w:t>
+            </w:r>
+          </w:p>
+        </w:tc>
+        <w:tc>
+          <w:tcPr>
+            <w:tcW w:w="1508" w:type="dxa"/>
+          </w:tcPr>
+          <w:p>
+            <w:pPr>
+              <w:tabs>
+                <w:tab w:val="left" w:pos="1025"/>
+                <w:tab w:val="left" w:pos="1309"/>
+              </w:tabs>
+              <w:jc w:val="center"/>
+            </w:pPr>
+            <w:r>
+              <w:t>?</w:t>
+            </w:r>
           </w:p>
         </w:tc>
       </w:tr>
@@ -2077,7 +2151,7 @@
           </w:tcPr>
           <w:p>
             <w:pPr>
-              <w:pStyle w:val="Listenabsatz"/>
+              <w:pStyle w:val="ListParagraph"/>
               <w:numPr>
                 <w:ilvl w:val="0"/>
                 <w:numId w:val="3"/>
@@ -2140,7 +2214,7 @@
           </w:tcPr>
           <w:p>
             <w:pPr>
-              <w:pStyle w:val="Listenabsatz"/>
+              <w:pStyle w:val="ListParagraph"/>
               <w:numPr>
                 <w:ilvl w:val="1"/>
                 <w:numId w:val="3"/>
@@ -2962,15 +3036,15 @@
     <w:lsdException w:name="Hashtag" w:semiHidden="1" w:unhideWhenUsed="1"/>
     <w:lsdException w:name="Unresolved Mention" w:semiHidden="1" w:unhideWhenUsed="1"/>
   </w:latentStyles>
-  <w:style w:type="paragraph" w:default="1" w:styleId="Standard">
+  <w:style w:type="paragraph" w:default="1" w:styleId="Normal">
     <w:name w:val="Normal"/>
     <w:qFormat/>
   </w:style>
-  <w:style w:type="paragraph" w:styleId="berschrift1">
+  <w:style w:type="paragraph" w:styleId="Heading1">
     <w:name w:val="heading 1"/>
-    <w:basedOn w:val="Standard"/>
-    <w:next w:val="Standard"/>
-    <w:link w:val="berschrift1Zchn"/>
+    <w:basedOn w:val="Normal"/>
+    <w:next w:val="Normal"/>
+    <w:link w:val="Heading1Char"/>
     <w:uiPriority w:val="9"/>
     <w:qFormat/>
     <w:rsid w:val="00221C60"/>
@@ -2987,13 +3061,13 @@
       <w:szCs w:val="32"/>
     </w:rPr>
   </w:style>
-  <w:style w:type="character" w:default="1" w:styleId="Absatz-Standardschriftart">
+  <w:style w:type="character" w:default="1" w:styleId="DefaultParagraphFont">
     <w:name w:val="Default Paragraph Font"/>
     <w:uiPriority w:val="1"/>
     <w:semiHidden/>
     <w:unhideWhenUsed/>
   </w:style>
-  <w:style w:type="table" w:default="1" w:styleId="NormaleTabelle">
+  <w:style w:type="table" w:default="1" w:styleId="TableNormal">
     <w:name w:val="Normal Table"/>
     <w:uiPriority w:val="99"/>
     <w:semiHidden/>
@@ -3008,15 +3082,15 @@
       </w:tblCellMar>
     </w:tblPr>
   </w:style>
-  <w:style w:type="numbering" w:default="1" w:styleId="KeineListe">
+  <w:style w:type="numbering" w:default="1" w:styleId="NoList">
     <w:name w:val="No List"/>
     <w:uiPriority w:val="99"/>
     <w:semiHidden/>
     <w:unhideWhenUsed/>
   </w:style>
-  <w:style w:type="table" w:styleId="Tabellenraster">
+  <w:style w:type="table" w:styleId="TableGrid">
     <w:name w:val="Table Grid"/>
-    <w:basedOn w:val="NormaleTabelle"/>
+    <w:basedOn w:val="TableNormal"/>
     <w:uiPriority w:val="39"/>
     <w:rsid w:val="00B2731E"/>
     <w:pPr>
@@ -3033,9 +3107,9 @@
       </w:tblBorders>
     </w:tblPr>
   </w:style>
-  <w:style w:type="paragraph" w:styleId="Listenabsatz">
+  <w:style w:type="paragraph" w:styleId="ListParagraph">
     <w:name w:val="List Paragraph"/>
-    <w:basedOn w:val="Standard"/>
+    <w:basedOn w:val="Normal"/>
     <w:uiPriority w:val="34"/>
     <w:qFormat/>
     <w:rsid w:val="00B2731E"/>
@@ -3044,10 +3118,10 @@
       <w:contextualSpacing/>
     </w:pPr>
   </w:style>
-  <w:style w:type="character" w:customStyle="1" w:styleId="berschrift1Zchn">
-    <w:name w:val="Überschrift 1 Zchn"/>
-    <w:basedOn w:val="Absatz-Standardschriftart"/>
-    <w:link w:val="berschrift1"/>
+  <w:style w:type="character" w:customStyle="1" w:styleId="Heading1Char">
+    <w:name w:val="Heading 1 Char"/>
+    <w:basedOn w:val="DefaultParagraphFont"/>
+    <w:link w:val="Heading1"/>
     <w:uiPriority w:val="9"/>
     <w:rsid w:val="00221C60"/>
     <w:rPr>
@@ -3057,10 +3131,10 @@
       <w:szCs w:val="32"/>
     </w:rPr>
   </w:style>
-  <w:style w:type="paragraph" w:styleId="Kopfzeile">
+  <w:style w:type="paragraph" w:styleId="Header">
     <w:name w:val="header"/>
-    <w:basedOn w:val="Standard"/>
-    <w:link w:val="KopfzeileZchn"/>
+    <w:basedOn w:val="Normal"/>
+    <w:link w:val="HeaderChar"/>
     <w:uiPriority w:val="99"/>
     <w:unhideWhenUsed/>
     <w:rsid w:val="00334DED"/>
@@ -3072,17 +3146,17 @@
       <w:spacing w:after="0" w:line="240" w:lineRule="auto"/>
     </w:pPr>
   </w:style>
-  <w:style w:type="character" w:customStyle="1" w:styleId="KopfzeileZchn">
-    <w:name w:val="Kopfzeile Zchn"/>
-    <w:basedOn w:val="Absatz-Standardschriftart"/>
-    <w:link w:val="Kopfzeile"/>
+  <w:style w:type="character" w:customStyle="1" w:styleId="HeaderChar">
+    <w:name w:val="Header Char"/>
+    <w:basedOn w:val="DefaultParagraphFont"/>
+    <w:link w:val="Header"/>
     <w:uiPriority w:val="99"/>
     <w:rsid w:val="00334DED"/>
   </w:style>
-  <w:style w:type="paragraph" w:styleId="Fuzeile">
+  <w:style w:type="paragraph" w:styleId="Footer">
     <w:name w:val="footer"/>
-    <w:basedOn w:val="Standard"/>
-    <w:link w:val="FuzeileZchn"/>
+    <w:basedOn w:val="Normal"/>
+    <w:link w:val="FooterChar"/>
     <w:uiPriority w:val="99"/>
     <w:unhideWhenUsed/>
     <w:rsid w:val="00334DED"/>
@@ -3094,10 +3168,10 @@
       <w:spacing w:after="0" w:line="240" w:lineRule="auto"/>
     </w:pPr>
   </w:style>
-  <w:style w:type="character" w:customStyle="1" w:styleId="FuzeileZchn">
-    <w:name w:val="Fußzeile Zchn"/>
-    <w:basedOn w:val="Absatz-Standardschriftart"/>
-    <w:link w:val="Fuzeile"/>
+  <w:style w:type="character" w:customStyle="1" w:styleId="FooterChar">
+    <w:name w:val="Footer Char"/>
+    <w:basedOn w:val="DefaultParagraphFont"/>
+    <w:link w:val="Footer"/>
     <w:uiPriority w:val="99"/>
     <w:rsid w:val="00334DED"/>
   </w:style>

</xml_diff>

<commit_message>
Added time to Projektstrukturplan
"Integration bestehender Systeme"
</commit_message>
<xml_diff>
--- a/Pflichtenheft/Ext. files/Projektstrukturplan.docx
+++ b/Pflichtenheft/Ext. files/Projektstrukturplan.docx
@@ -416,8 +416,6 @@
               </w:tabs>
               <w:jc w:val="center"/>
             </w:pPr>
-            <w:bookmarkStart w:id="0" w:name="_GoBack"/>
-            <w:bookmarkEnd w:id="0"/>
           </w:p>
         </w:tc>
       </w:tr>
@@ -599,7 +597,7 @@
               <w:jc w:val="center"/>
             </w:pPr>
             <w:r>
-              <w:t>?</w:t>
+              <w:t>3</w:t>
             </w:r>
           </w:p>
         </w:tc>
@@ -686,13 +684,8 @@
                 <w:tab w:val="left" w:pos="1309"/>
               </w:tabs>
             </w:pPr>
-            <w:proofErr w:type="spellStart"/>
-            <w:r>
-              <w:t>Abrasion</w:t>
-            </w:r>
-            <w:proofErr w:type="spellEnd"/>
-            <w:r>
-              <w:t xml:space="preserve"> an Turbine</w:t>
+            <w:r>
+              <w:t>Abrasion an Turbine</w:t>
             </w:r>
           </w:p>
         </w:tc>
@@ -1902,6 +1895,8 @@
             <w:r>
               <w:t>?</w:t>
             </w:r>
+            <w:bookmarkStart w:id="0" w:name="_GoBack"/>
+            <w:bookmarkEnd w:id="0"/>
           </w:p>
         </w:tc>
       </w:tr>

</xml_diff>